<commit_message>
doc & update sql
</commit_message>
<xml_diff>
--- a/Docs/Формирование отчетов.docx
+++ b/Docs/Формирование отчетов.docx
@@ -64,13 +64,7 @@
         <w:rPr>
           <w:b/>
         </w:rPr>
-        <w:t>ASUTSK.</w:t>
-      </w:r>
-      <w:r>
-        <w:rPr>
-          <w:b/>
-        </w:rPr>
-        <w:t xml:space="preserve"> </w:t>
+        <w:t xml:space="preserve">ASUTSK. </w:t>
       </w:r>
       <w:proofErr w:type="spellStart"/>
       <w:proofErr w:type="gramStart"/>
@@ -347,21 +341,7 @@
           <w:b/>
           <w:u w:val="single"/>
         </w:rPr>
-        <w:t xml:space="preserve">Перенос </w:t>
-      </w:r>
-      <w:r>
-        <w:rPr>
-          <w:b/>
-          <w:u w:val="single"/>
-        </w:rPr>
-        <w:t>приема</w:t>
-      </w:r>
-      <w:r>
-        <w:rPr>
-          <w:b/>
-          <w:u w:val="single"/>
-        </w:rPr>
-        <w:t xml:space="preserve"> топлива в ЦОД</w:t>
+        <w:t>Перенос приема топлива в ЦОД</w:t>
       </w:r>
     </w:p>
     <w:p>
@@ -756,7 +736,7 @@
         <w:rPr>
           <w:b/>
         </w:rPr>
-        <w:t>AddRemainsTanks</w:t>
+        <w:t>AddRemains</w:t>
       </w:r>
       <w:proofErr w:type="spellEnd"/>
       <w:proofErr w:type="gramEnd"/>
@@ -813,7 +793,7 @@
         <w:rPr>
           <w:b/>
         </w:rPr>
-        <w:t>RemainsTanks</w:t>
+        <w:t>RemainsTank</w:t>
       </w:r>
       <w:proofErr w:type="spellEnd"/>
     </w:p>
@@ -910,7 +890,7 @@
         <w:rPr>
           <w:b/>
         </w:rPr>
-        <w:t>AddRemainsTanks</w:t>
+        <w:t>AddRemains</w:t>
       </w:r>
       <w:proofErr w:type="gramEnd"/>
       <w:r>
@@ -1026,7 +1006,7 @@
         <w:rPr>
           <w:b/>
         </w:rPr>
-        <w:t>RemainsTanks_TSK</w:t>
+        <w:t>Remains_TSK</w:t>
       </w:r>
       <w:proofErr w:type="spellEnd"/>
     </w:p>

</xml_diff>

<commit_message>
finish report Remains fix out date update doc reports
</commit_message>
<xml_diff>
--- a/Docs/Формирование отчетов.docx
+++ b/Docs/Формирование отчетов.docx
@@ -1023,17 +1023,756 @@
       <w:r>
         <w:t xml:space="preserve"> TSK_DC</w:t>
       </w:r>
+    </w:p>
+    <w:p/>
+    <w:p>
+      <w:pPr>
+        <w:rPr>
+          <w:b/>
+          <w:sz w:val="24"/>
+          <w:u w:val="single"/>
+        </w:rPr>
+      </w:pPr>
+      <w:r>
+        <w:rPr>
+          <w:b/>
+          <w:sz w:val="24"/>
+          <w:u w:val="single"/>
+        </w:rPr>
+        <w:t>Текущие отчеты</w:t>
+      </w:r>
+    </w:p>
+    <w:p>
+      <w:pPr>
+        <w:rPr>
+          <w:b/>
+          <w:u w:val="single"/>
+        </w:rPr>
+      </w:pPr>
+      <w:r>
+        <w:rPr>
+          <w:b/>
+          <w:u w:val="single"/>
+        </w:rPr>
+        <w:t>Суточный</w:t>
+      </w:r>
+    </w:p>
+    <w:p>
+      <w:pPr>
+        <w:rPr>
+          <w:lang w:val="en-US"/>
+        </w:rPr>
+      </w:pPr>
+      <w:r>
+        <w:t>Из</w:t>
+      </w:r>
+      <w:r>
+        <w:rPr>
+          <w:lang w:val="en-US"/>
+        </w:rPr>
+        <w:t xml:space="preserve"> </w:t>
+      </w:r>
+      <w:r>
+        <w:t>базы</w:t>
+      </w:r>
+      <w:r>
+        <w:rPr>
+          <w:lang w:val="en-US"/>
+        </w:rPr>
+        <w:t xml:space="preserve"> ASUTSK -</w:t>
+      </w:r>
+      <w:r>
+        <w:rPr>
+          <w:lang w:val="en-US"/>
+        </w:rPr>
+        <w:t xml:space="preserve">&gt; </w:t>
+      </w:r>
+      <w:r>
+        <w:t>таблицы</w:t>
+      </w:r>
+      <w:r>
+        <w:rPr>
+          <w:lang w:val="en-US"/>
+        </w:rPr>
+        <w:t xml:space="preserve"> </w:t>
+      </w:r>
+      <w:proofErr w:type="spellStart"/>
+      <w:r>
+        <w:rPr>
+          <w:lang w:val="en-US"/>
+        </w:rPr>
+        <w:t>Daily_Accounting_Report</w:t>
+      </w:r>
+      <w:proofErr w:type="spellEnd"/>
+      <w:r>
+        <w:rPr>
+          <w:lang w:val="en-US"/>
+        </w:rPr>
+        <w:t xml:space="preserve">, </w:t>
+      </w:r>
+      <w:proofErr w:type="spellStart"/>
+      <w:r>
+        <w:rPr>
+          <w:lang w:val="en-US"/>
+        </w:rPr>
+        <w:t>Daily_Accounting_Detali_Report</w:t>
+      </w:r>
+      <w:proofErr w:type="spellEnd"/>
+    </w:p>
+    <w:p>
+      <w:pPr>
+        <w:rPr>
+          <w:b/>
+          <w:u w:val="single"/>
+        </w:rPr>
+      </w:pPr>
+      <w:r>
+        <w:rPr>
+          <w:b/>
+          <w:u w:val="single"/>
+        </w:rPr>
+        <w:t>Прием топлива</w:t>
+      </w:r>
+    </w:p>
+    <w:p>
+      <w:pPr>
+        <w:rPr>
+          <w:lang w:val="en-US"/>
+        </w:rPr>
+      </w:pPr>
+      <w:r>
+        <w:t>Из</w:t>
+      </w:r>
+      <w:r>
+        <w:rPr>
+          <w:lang w:val="en-US"/>
+        </w:rPr>
+        <w:t xml:space="preserve"> </w:t>
+      </w:r>
+      <w:r>
+        <w:t>базы</w:t>
+      </w:r>
+      <w:r>
+        <w:rPr>
+          <w:lang w:val="en-US"/>
+        </w:rPr>
+        <w:t xml:space="preserve"> ASUTSK -</w:t>
+      </w:r>
+      <w:r>
+        <w:rPr>
+          <w:lang w:val="en-US"/>
+        </w:rPr>
+        <w:t>&gt;</w:t>
+      </w:r>
+      <w:r>
+        <w:rPr>
+          <w:lang w:val="en-US"/>
+        </w:rPr>
+        <w:t xml:space="preserve"> </w:t>
+      </w:r>
+      <w:r>
+        <w:t>функция</w:t>
+      </w:r>
+      <w:r>
+        <w:rPr>
+          <w:lang w:val="en-US"/>
+        </w:rPr>
+        <w:t xml:space="preserve"> </w:t>
+      </w:r>
+      <w:proofErr w:type="spellStart"/>
+      <w:r>
+        <w:rPr>
+          <w:lang w:val="en-US"/>
+        </w:rPr>
+        <w:t>dbo.</w:t>
+      </w:r>
+      <w:r>
+        <w:rPr>
+          <w:lang w:val="en-US"/>
+        </w:rPr>
+        <w:t>get_receiving_</w:t>
+      </w:r>
+      <w:proofErr w:type="gramStart"/>
+      <w:r>
+        <w:rPr>
+          <w:lang w:val="en-US"/>
+        </w:rPr>
+        <w:t>fuel</w:t>
+      </w:r>
+      <w:proofErr w:type="spellEnd"/>
+      <w:r>
+        <w:rPr>
+          <w:lang w:val="en-US"/>
+        </w:rPr>
+        <w:t>(</w:t>
+      </w:r>
+      <w:proofErr w:type="gramEnd"/>
+      <w:r>
+        <w:rPr>
+          <w:lang w:val="en-US"/>
+        </w:rPr>
+        <w:t>start, stop)</w:t>
+      </w:r>
+    </w:p>
+    <w:p>
+      <w:pPr>
+        <w:rPr>
+          <w:b/>
+          <w:u w:val="single"/>
+          <w:lang w:val="en-US"/>
+        </w:rPr>
+      </w:pPr>
+      <w:proofErr w:type="spellStart"/>
+      <w:r>
+        <w:rPr>
+          <w:b/>
+          <w:u w:val="single"/>
+          <w:lang w:val="en-US"/>
+        </w:rPr>
+        <w:t>Заправочная</w:t>
+      </w:r>
+      <w:proofErr w:type="spellEnd"/>
+      <w:r>
+        <w:rPr>
+          <w:b/>
+          <w:u w:val="single"/>
+          <w:lang w:val="en-US"/>
+        </w:rPr>
+        <w:t xml:space="preserve"> </w:t>
+      </w:r>
+      <w:proofErr w:type="spellStart"/>
+      <w:r>
+        <w:rPr>
+          <w:b/>
+          <w:u w:val="single"/>
+          <w:lang w:val="en-US"/>
+        </w:rPr>
+        <w:t>ведомость</w:t>
+      </w:r>
+      <w:proofErr w:type="spellEnd"/>
+    </w:p>
+    <w:p>
+      <w:pPr>
+        <w:rPr>
+          <w:lang w:val="en-US"/>
+        </w:rPr>
+      </w:pPr>
+      <w:r>
+        <w:t>Из</w:t>
+      </w:r>
+      <w:r>
+        <w:rPr>
+          <w:lang w:val="en-US"/>
+        </w:rPr>
+        <w:t xml:space="preserve"> </w:t>
+      </w:r>
+      <w:r>
+        <w:t>базы</w:t>
+      </w:r>
+      <w:r>
+        <w:rPr>
+          <w:lang w:val="en-US"/>
+        </w:rPr>
+        <w:t xml:space="preserve"> ASUTSK -</w:t>
+      </w:r>
+      <w:r>
+        <w:rPr>
+          <w:lang w:val="en-US"/>
+        </w:rPr>
+        <w:t xml:space="preserve">&gt; </w:t>
+      </w:r>
+      <w:r>
+        <w:t>таблиц</w:t>
+      </w:r>
+      <w:r>
+        <w:t>а</w:t>
+      </w:r>
       <w:bookmarkStart w:id="0" w:name="_GoBack"/>
       <w:bookmarkEnd w:id="0"/>
-    </w:p>
-    <w:p>
-      <w:pPr>
-        <w:rPr>
+      <w:r>
+        <w:rPr>
+          <w:lang w:val="en-US"/>
+        </w:rPr>
+        <w:t xml:space="preserve"> </w:t>
+      </w:r>
+      <w:proofErr w:type="spellStart"/>
+      <w:r>
+        <w:rPr>
+          <w:lang w:val="en-US"/>
+        </w:rPr>
+        <w:t>FuelSale</w:t>
+      </w:r>
+      <w:proofErr w:type="spellEnd"/>
+    </w:p>
+    <w:p>
+      <w:pPr>
+        <w:rPr>
+          <w:b/>
           <w:u w:val="single"/>
         </w:rPr>
       </w:pPr>
-    </w:p>
-    <w:p/>
+      <w:r>
+        <w:rPr>
+          <w:b/>
+          <w:u w:val="single"/>
+        </w:rPr>
+        <w:t>Остатки</w:t>
+      </w:r>
+    </w:p>
+    <w:p>
+      <w:pPr>
+        <w:rPr>
+          <w:b/>
+          <w:u w:val="single"/>
+        </w:rPr>
+      </w:pPr>
+      <w:r>
+        <w:rPr>
+          <w:b/>
+          <w:u w:val="single"/>
+        </w:rPr>
+        <w:t>Текущий остаток</w:t>
+      </w:r>
+    </w:p>
+    <w:p>
+      <w:pPr>
+        <w:rPr>
+          <w:rFonts w:ascii="Consolas" w:hAnsi="Consolas" w:cs="Consolas"/>
+          <w:color w:val="000000"/>
+          <w:sz w:val="19"/>
+          <w:szCs w:val="19"/>
+          <w:lang w:val="en-US"/>
+        </w:rPr>
+      </w:pPr>
+      <w:r>
+        <w:t>Из</w:t>
+      </w:r>
+      <w:r>
+        <w:rPr>
+          <w:lang w:val="en-US"/>
+        </w:rPr>
+        <w:t xml:space="preserve"> </w:t>
+      </w:r>
+      <w:r>
+        <w:t>базы</w:t>
+      </w:r>
+      <w:r>
+        <w:rPr>
+          <w:lang w:val="en-US"/>
+        </w:rPr>
+        <w:t xml:space="preserve"> </w:t>
+      </w:r>
+      <w:r>
+        <w:rPr>
+          <w:lang w:val="en-US"/>
+        </w:rPr>
+        <w:t>WinCC</w:t>
+      </w:r>
+      <w:r>
+        <w:rPr>
+          <w:lang w:val="en-US"/>
+        </w:rPr>
+        <w:t xml:space="preserve"> -&gt; </w:t>
+      </w:r>
+      <w:r>
+        <w:t>ХП</w:t>
+      </w:r>
+      <w:r>
+        <w:rPr>
+          <w:lang w:val="en-US"/>
+        </w:rPr>
+        <w:t xml:space="preserve"> [</w:t>
+      </w:r>
+      <w:proofErr w:type="spellStart"/>
+      <w:r>
+        <w:rPr>
+          <w:rFonts w:ascii="Consolas" w:hAnsi="Consolas" w:cs="Consolas"/>
+          <w:color w:val="000000"/>
+          <w:sz w:val="19"/>
+          <w:szCs w:val="19"/>
+          <w:lang w:val="en-US"/>
+        </w:rPr>
+        <w:t>dbo</w:t>
+      </w:r>
+      <w:proofErr w:type="spellEnd"/>
+      <w:proofErr w:type="gramStart"/>
+      <w:r>
+        <w:rPr>
+          <w:rFonts w:ascii="Consolas" w:hAnsi="Consolas" w:cs="Consolas"/>
+          <w:color w:val="000000"/>
+          <w:sz w:val="19"/>
+          <w:szCs w:val="19"/>
+          <w:lang w:val="en-US"/>
+        </w:rPr>
+        <w:t>]</w:t>
+      </w:r>
+      <w:r>
+        <w:rPr>
+          <w:rFonts w:ascii="Consolas" w:hAnsi="Consolas" w:cs="Consolas"/>
+          <w:color w:val="808080"/>
+          <w:sz w:val="19"/>
+          <w:szCs w:val="19"/>
+          <w:lang w:val="en-US"/>
+        </w:rPr>
+        <w:t>.</w:t>
+      </w:r>
+      <w:r>
+        <w:rPr>
+          <w:rFonts w:ascii="Consolas" w:hAnsi="Consolas" w:cs="Consolas"/>
+          <w:color w:val="000000"/>
+          <w:sz w:val="19"/>
+          <w:szCs w:val="19"/>
+          <w:lang w:val="en-US"/>
+        </w:rPr>
+        <w:t>[</w:t>
+      </w:r>
+      <w:proofErr w:type="spellStart"/>
+      <w:proofErr w:type="gramEnd"/>
+      <w:r>
+        <w:rPr>
+          <w:rFonts w:ascii="Consolas" w:hAnsi="Consolas" w:cs="Consolas"/>
+          <w:color w:val="000000"/>
+          <w:sz w:val="19"/>
+          <w:szCs w:val="19"/>
+          <w:lang w:val="en-US"/>
+        </w:rPr>
+        <w:t>GetRemainsOfDate</w:t>
+      </w:r>
+      <w:proofErr w:type="spellEnd"/>
+      <w:r>
+        <w:rPr>
+          <w:rFonts w:ascii="Consolas" w:hAnsi="Consolas" w:cs="Consolas"/>
+          <w:color w:val="000000"/>
+          <w:sz w:val="19"/>
+          <w:szCs w:val="19"/>
+          <w:lang w:val="en-US"/>
+        </w:rPr>
+        <w:t xml:space="preserve">] </w:t>
+      </w:r>
+      <w:r>
+        <w:rPr>
+          <w:rFonts w:ascii="Consolas" w:hAnsi="Consolas" w:cs="Consolas"/>
+          <w:color w:val="000000"/>
+          <w:sz w:val="19"/>
+          <w:szCs w:val="19"/>
+        </w:rPr>
+        <w:t>Дата</w:t>
+      </w:r>
+      <w:r>
+        <w:rPr>
+          <w:rFonts w:ascii="Consolas" w:hAnsi="Consolas" w:cs="Consolas"/>
+          <w:color w:val="000000"/>
+          <w:sz w:val="19"/>
+          <w:szCs w:val="19"/>
+          <w:lang w:val="en-US"/>
+        </w:rPr>
+        <w:t xml:space="preserve"> -&gt; </w:t>
+      </w:r>
+      <w:r>
+        <w:t>база</w:t>
+      </w:r>
+      <w:r>
+        <w:rPr>
+          <w:lang w:val="en-US"/>
+        </w:rPr>
+        <w:t xml:space="preserve"> </w:t>
+      </w:r>
+      <w:r>
+        <w:rPr>
+          <w:lang w:val="en-US"/>
+        </w:rPr>
+        <w:t>ASUTSK</w:t>
+      </w:r>
+      <w:r>
+        <w:rPr>
+          <w:lang w:val="en-US"/>
+        </w:rPr>
+        <w:t xml:space="preserve"> -&gt; </w:t>
+      </w:r>
+      <w:r>
+        <w:t>ХП</w:t>
+      </w:r>
+      <w:r>
+        <w:rPr>
+          <w:lang w:val="en-US"/>
+        </w:rPr>
+        <w:t xml:space="preserve"> </w:t>
+      </w:r>
+      <w:r>
+        <w:rPr>
+          <w:rFonts w:ascii="Consolas" w:hAnsi="Consolas" w:cs="Consolas"/>
+          <w:color w:val="000000"/>
+          <w:sz w:val="19"/>
+          <w:szCs w:val="19"/>
+          <w:highlight w:val="white"/>
+          <w:lang w:val="en-US"/>
+        </w:rPr>
+        <w:t>[</w:t>
+      </w:r>
+      <w:proofErr w:type="spellStart"/>
+      <w:r>
+        <w:rPr>
+          <w:rFonts w:ascii="Consolas" w:hAnsi="Consolas" w:cs="Consolas"/>
+          <w:color w:val="000000"/>
+          <w:sz w:val="19"/>
+          <w:szCs w:val="19"/>
+          <w:highlight w:val="white"/>
+          <w:lang w:val="en-US"/>
+        </w:rPr>
+        <w:t>dbo</w:t>
+      </w:r>
+      <w:proofErr w:type="spellEnd"/>
+      <w:r>
+        <w:rPr>
+          <w:rFonts w:ascii="Consolas" w:hAnsi="Consolas" w:cs="Consolas"/>
+          <w:color w:val="000000"/>
+          <w:sz w:val="19"/>
+          <w:szCs w:val="19"/>
+          <w:highlight w:val="white"/>
+          <w:lang w:val="en-US"/>
+        </w:rPr>
+        <w:t>]</w:t>
+      </w:r>
+      <w:r>
+        <w:rPr>
+          <w:rFonts w:ascii="Consolas" w:hAnsi="Consolas" w:cs="Consolas"/>
+          <w:color w:val="808080"/>
+          <w:sz w:val="19"/>
+          <w:szCs w:val="19"/>
+          <w:highlight w:val="white"/>
+          <w:lang w:val="en-US"/>
+        </w:rPr>
+        <w:t>.</w:t>
+      </w:r>
+      <w:r>
+        <w:rPr>
+          <w:rFonts w:ascii="Consolas" w:hAnsi="Consolas" w:cs="Consolas"/>
+          <w:color w:val="000000"/>
+          <w:sz w:val="19"/>
+          <w:szCs w:val="19"/>
+          <w:highlight w:val="white"/>
+          <w:lang w:val="en-US"/>
+        </w:rPr>
+        <w:t>[</w:t>
+      </w:r>
+      <w:proofErr w:type="spellStart"/>
+      <w:r>
+        <w:rPr>
+          <w:rFonts w:ascii="Consolas" w:hAnsi="Consolas" w:cs="Consolas"/>
+          <w:color w:val="000000"/>
+          <w:sz w:val="19"/>
+          <w:szCs w:val="19"/>
+          <w:highlight w:val="white"/>
+          <w:lang w:val="en-US"/>
+        </w:rPr>
+        <w:t>getCurrentRemains</w:t>
+      </w:r>
+      <w:proofErr w:type="spellEnd"/>
+      <w:r>
+        <w:rPr>
+          <w:rFonts w:ascii="Consolas" w:hAnsi="Consolas" w:cs="Consolas"/>
+          <w:color w:val="000000"/>
+          <w:sz w:val="19"/>
+          <w:szCs w:val="19"/>
+          <w:highlight w:val="white"/>
+          <w:lang w:val="en-US"/>
+        </w:rPr>
+        <w:t>]</w:t>
+      </w:r>
+    </w:p>
+    <w:p>
+      <w:pPr>
+        <w:rPr>
+          <w:b/>
+          <w:u w:val="single"/>
+        </w:rPr>
+      </w:pPr>
+      <w:r>
+        <w:rPr>
+          <w:b/>
+          <w:u w:val="single"/>
+        </w:rPr>
+        <w:t>Остатки на начало часа</w:t>
+      </w:r>
+    </w:p>
+    <w:p>
+      <w:pPr>
+        <w:rPr>
+          <w:lang w:val="en-US"/>
+        </w:rPr>
+      </w:pPr>
+      <w:r>
+        <w:t>Из</w:t>
+      </w:r>
+      <w:r>
+        <w:rPr>
+          <w:lang w:val="en-US"/>
+        </w:rPr>
+        <w:t xml:space="preserve"> </w:t>
+      </w:r>
+      <w:r>
+        <w:t>базы</w:t>
+      </w:r>
+      <w:r>
+        <w:rPr>
+          <w:lang w:val="en-US"/>
+        </w:rPr>
+        <w:t xml:space="preserve"> </w:t>
+      </w:r>
+      <w:r>
+        <w:rPr>
+          <w:lang w:val="en-US"/>
+        </w:rPr>
+        <w:t>ASUTSK</w:t>
+      </w:r>
+      <w:r>
+        <w:rPr>
+          <w:lang w:val="en-US"/>
+        </w:rPr>
+        <w:t xml:space="preserve"> -&gt; </w:t>
+      </w:r>
+      <w:r>
+        <w:t>таблиц</w:t>
+      </w:r>
+      <w:r>
+        <w:t>а</w:t>
+      </w:r>
+      <w:r>
+        <w:rPr>
+          <w:lang w:val="en-US"/>
+        </w:rPr>
+        <w:t xml:space="preserve"> </w:t>
+      </w:r>
+      <w:r>
+        <w:rPr>
+          <w:rFonts w:ascii="Consolas" w:hAnsi="Consolas" w:cs="Consolas"/>
+          <w:color w:val="000000"/>
+          <w:sz w:val="19"/>
+          <w:szCs w:val="19"/>
+          <w:lang w:val="en-US"/>
+        </w:rPr>
+        <w:t>[</w:t>
+      </w:r>
+      <w:proofErr w:type="spellStart"/>
+      <w:r>
+        <w:rPr>
+          <w:rFonts w:ascii="Consolas" w:hAnsi="Consolas" w:cs="Consolas"/>
+          <w:color w:val="000000"/>
+          <w:sz w:val="19"/>
+          <w:szCs w:val="19"/>
+          <w:lang w:val="en-US"/>
+        </w:rPr>
+        <w:t>dbo</w:t>
+      </w:r>
+      <w:proofErr w:type="spellEnd"/>
+      <w:proofErr w:type="gramStart"/>
+      <w:r>
+        <w:rPr>
+          <w:rFonts w:ascii="Consolas" w:hAnsi="Consolas" w:cs="Consolas"/>
+          <w:color w:val="000000"/>
+          <w:sz w:val="19"/>
+          <w:szCs w:val="19"/>
+          <w:lang w:val="en-US"/>
+        </w:rPr>
+        <w:t>]</w:t>
+      </w:r>
+      <w:r>
+        <w:rPr>
+          <w:rFonts w:ascii="Consolas" w:hAnsi="Consolas" w:cs="Consolas"/>
+          <w:color w:val="808080"/>
+          <w:sz w:val="19"/>
+          <w:szCs w:val="19"/>
+          <w:lang w:val="en-US"/>
+        </w:rPr>
+        <w:t>.</w:t>
+      </w:r>
+      <w:r>
+        <w:rPr>
+          <w:rFonts w:ascii="Consolas" w:hAnsi="Consolas" w:cs="Consolas"/>
+          <w:color w:val="000000"/>
+          <w:sz w:val="19"/>
+          <w:szCs w:val="19"/>
+          <w:lang w:val="en-US"/>
+        </w:rPr>
+        <w:t>[</w:t>
+      </w:r>
+      <w:proofErr w:type="spellStart"/>
+      <w:proofErr w:type="gramEnd"/>
+      <w:r>
+        <w:rPr>
+          <w:rFonts w:ascii="Consolas" w:hAnsi="Consolas" w:cs="Consolas"/>
+          <w:color w:val="000000"/>
+          <w:sz w:val="19"/>
+          <w:szCs w:val="19"/>
+          <w:lang w:val="en-US"/>
+        </w:rPr>
+        <w:t>RemainsTank</w:t>
+      </w:r>
+      <w:proofErr w:type="spellEnd"/>
+      <w:r>
+        <w:rPr>
+          <w:rFonts w:ascii="Consolas" w:hAnsi="Consolas" w:cs="Consolas"/>
+          <w:color w:val="000000"/>
+          <w:sz w:val="19"/>
+          <w:szCs w:val="19"/>
+          <w:lang w:val="en-US"/>
+        </w:rPr>
+        <w:t>]</w:t>
+      </w:r>
+    </w:p>
+    <w:p>
+      <w:pPr>
+        <w:rPr>
+          <w:b/>
+          <w:u w:val="single"/>
+          <w:lang w:val="en-US"/>
+        </w:rPr>
+      </w:pPr>
+    </w:p>
+    <w:p>
+      <w:pPr>
+        <w:rPr>
+          <w:b/>
+          <w:lang w:val="en-US"/>
+        </w:rPr>
+      </w:pPr>
+    </w:p>
+    <w:p>
+      <w:pPr>
+        <w:rPr>
+          <w:lang w:val="en-US"/>
+        </w:rPr>
+      </w:pPr>
+    </w:p>
+    <w:p>
+      <w:pPr>
+        <w:rPr>
+          <w:lang w:val="en-US"/>
+        </w:rPr>
+      </w:pPr>
+    </w:p>
+    <w:p>
+      <w:pPr>
+        <w:rPr>
+          <w:lang w:val="en-US"/>
+        </w:rPr>
+      </w:pPr>
+    </w:p>
+    <w:p>
+      <w:pPr>
+        <w:rPr>
+          <w:u w:val="single"/>
+          <w:lang w:val="en-US"/>
+        </w:rPr>
+      </w:pPr>
+    </w:p>
+    <w:p>
+      <w:pPr>
+        <w:rPr>
+          <w:lang w:val="en-US"/>
+        </w:rPr>
+      </w:pPr>
+    </w:p>
     <w:sectPr>
       <w:pgSz w:w="11906" w:h="16838"/>
       <w:pgMar w:top="1134" w:right="850" w:bottom="1134" w:left="993" w:header="708" w:footer="708" w:gutter="0"/>

</xml_diff>